<commit_message>
save method change:accep request body instead of request parameter
</commit_message>
<xml_diff>
--- a/ReadMe.docx
+++ b/ReadMe.docx
@@ -1,6 +1,6 @@
 
 <file path=word/document.xml><?xml version="1.0" encoding="utf-8"?>
-<w:document xmlns:wpc="http://schemas.microsoft.com/office/word/2010/wordprocessingCanvas" xmlns:cx="http://schemas.microsoft.com/office/drawing/2014/chartex" xmlns:cx1="http://schemas.microsoft.com/office/drawing/2015/9/8/chartex" xmlns:cx2="http://schemas.microsoft.com/office/drawing/2015/10/21/chartex" xmlns:cx3="http://schemas.microsoft.com/office/drawing/2016/5/9/chartex" xmlns:cx4="http://schemas.microsoft.com/office/drawing/2016/5/10/chartex" xmlns:cx5="http://schemas.microsoft.com/office/drawing/2016/5/11/chartex" xmlns:cx6="http://schemas.microsoft.com/office/drawing/2016/5/12/chartex" xmlns:cx7="http://schemas.microsoft.com/office/drawing/2016/5/13/chartex" xmlns:cx8="http://schemas.microsoft.com/office/drawing/2016/5/14/chartex" xmlns:mc="http://schemas.openxmlformats.org/markup-compatibility/2006" xmlns:aink="http://schemas.microsoft.com/office/drawing/2016/ink" xmlns:am3d="http://schemas.microsoft.com/office/drawing/2017/model3d" xmlns:o="urn:schemas-microsoft-com:office:office" xmlns:r="http://schemas.openxmlformats.org/officeDocument/2006/relationships" xmlns:m="http://schemas.openxmlformats.org/officeDocument/2006/math" xmlns:v="urn:schemas-microsoft-com:vml" xmlns:wp14="http://schemas.microsoft.com/office/word/2010/wordprocessingDrawing" xmlns:wp="http://schemas.openxmlformats.org/drawingml/2006/wordprocessingDrawing" xmlns:w10="urn:schemas-microsoft-com:office:word" xmlns:w="http://schemas.openxmlformats.org/wordprocessingml/2006/main" xmlns:w14="http://schemas.microsoft.com/office/word/2010/wordml" xmlns:w15="http://schemas.microsoft.com/office/word/2012/wordml" xmlns:w16cid="http://schemas.microsoft.com/office/word/2016/wordml/cid" xmlns:w16se="http://schemas.microsoft.com/office/word/2015/wordml/symex" xmlns:wpg="http://schemas.microsoft.com/office/word/2010/wordprocessingGroup" xmlns:wpi="http://schemas.microsoft.com/office/word/2010/wordprocessingInk" xmlns:wne="http://schemas.microsoft.com/office/word/2006/wordml" xmlns:wps="http://schemas.microsoft.com/office/word/2010/wordprocessingShape" mc:Ignorable="w14 w15 w16se w16cid wp14">
+<w:document xmlns:wpc="http://schemas.microsoft.com/office/word/2010/wordprocessingCanvas" xmlns:mc="http://schemas.openxmlformats.org/markup-compatibility/2006" xmlns:o="urn:schemas-microsoft-com:office:office" xmlns:r="http://schemas.openxmlformats.org/officeDocument/2006/relationships" xmlns:m="http://schemas.openxmlformats.org/officeDocument/2006/math" xmlns:v="urn:schemas-microsoft-com:vml" xmlns:wp14="http://schemas.microsoft.com/office/word/2010/wordprocessingDrawing" xmlns:wp="http://schemas.openxmlformats.org/drawingml/2006/wordprocessingDrawing" xmlns:w10="urn:schemas-microsoft-com:office:word" xmlns:w="http://schemas.openxmlformats.org/wordprocessingml/2006/main" xmlns:w14="http://schemas.microsoft.com/office/word/2010/wordml" xmlns:w15="http://schemas.microsoft.com/office/word/2012/wordml" xmlns:wpg="http://schemas.microsoft.com/office/word/2010/wordprocessingGroup" xmlns:wpi="http://schemas.microsoft.com/office/word/2010/wordprocessingInk" xmlns:wne="http://schemas.microsoft.com/office/word/2006/wordml" xmlns:wps="http://schemas.microsoft.com/office/word/2010/wordprocessingShape" mc:Ignorable="w14 w15 wp14">
   <w:body>
     <w:p>
       <w:pPr>
@@ -21,6 +21,7 @@
       <w:r>
         <w:rPr>
           <w:noProof/>
+          <w:lang w:val="en-US"/>
         </w:rPr>
         <w:drawing>
           <wp:inline distT="0" distB="0" distL="0" distR="0" wp14:anchorId="775452E5" wp14:editId="7687A3A4">
@@ -71,7 +72,17 @@
         </w:rPr>
       </w:pPr>
       <w:r>
-        <w:t xml:space="preserve">Method as POST and url is </w:t>
+        <w:t xml:space="preserve">Method as POST and </w:t>
+      </w:r>
+      <w:proofErr w:type="spellStart"/>
+      <w:proofErr w:type="gramStart"/>
+      <w:r>
+        <w:t>url</w:t>
+      </w:r>
+      <w:proofErr w:type="spellEnd"/>
+      <w:proofErr w:type="gramEnd"/>
+      <w:r>
+        <w:t xml:space="preserve"> is </w:t>
       </w:r>
       <w:r>
         <w:rPr>
@@ -81,7 +92,51 @@
           <w:szCs w:val="18"/>
           <w:shd w:val="clear" w:color="auto" w:fill="FFFFFF"/>
         </w:rPr>
-        <w:t>127.0.0.1:8080/devices?deviceName=apple&amp;location=bedroom</w:t>
+        <w:t>127.0.0.1:8080/</w:t>
+      </w:r>
+      <w:proofErr w:type="spellStart"/>
+      <w:r>
+        <w:rPr>
+          <w:rFonts w:ascii="Helvetica" w:hAnsi="Helvetica" w:cs="Helvetica"/>
+          <w:color w:val="505050"/>
+          <w:sz w:val="18"/>
+          <w:szCs w:val="18"/>
+          <w:shd w:val="clear" w:color="auto" w:fill="FFFFFF"/>
+        </w:rPr>
+        <w:t>devices?deviceName</w:t>
+      </w:r>
+      <w:proofErr w:type="spellEnd"/>
+      <w:r>
+        <w:rPr>
+          <w:rFonts w:ascii="Helvetica" w:hAnsi="Helvetica" w:cs="Helvetica"/>
+          <w:color w:val="505050"/>
+          <w:sz w:val="18"/>
+          <w:szCs w:val="18"/>
+          <w:shd w:val="clear" w:color="auto" w:fill="FFFFFF"/>
+        </w:rPr>
+        <w:t>=</w:t>
+      </w:r>
+      <w:proofErr w:type="spellStart"/>
+      <w:r>
+        <w:rPr>
+          <w:rFonts w:ascii="Helvetica" w:hAnsi="Helvetica" w:cs="Helvetica"/>
+          <w:color w:val="505050"/>
+          <w:sz w:val="18"/>
+          <w:szCs w:val="18"/>
+          <w:shd w:val="clear" w:color="auto" w:fill="FFFFFF"/>
+        </w:rPr>
+        <w:t>apple&amp;location</w:t>
+      </w:r>
+      <w:proofErr w:type="spellEnd"/>
+      <w:r>
+        <w:rPr>
+          <w:rFonts w:ascii="Helvetica" w:hAnsi="Helvetica" w:cs="Helvetica"/>
+          <w:color w:val="505050"/>
+          <w:sz w:val="18"/>
+          <w:szCs w:val="18"/>
+          <w:shd w:val="clear" w:color="auto" w:fill="FFFFFF"/>
+        </w:rPr>
+        <w:t>=bedroom</w:t>
       </w:r>
     </w:p>
     <w:p>
@@ -103,6 +158,7 @@
       <w:r>
         <w:rPr>
           <w:noProof/>
+          <w:lang w:val="en-US"/>
         </w:rPr>
         <w:drawing>
           <wp:inline distT="0" distB="0" distL="0" distR="0" wp14:anchorId="4AF1C1C5" wp14:editId="6EC1C6D9">
@@ -149,9 +205,11 @@
           <w:numId w:val="1"/>
         </w:numPr>
       </w:pPr>
+      <w:proofErr w:type="spellStart"/>
       <w:r>
         <w:t>GetOne</w:t>
       </w:r>
+      <w:proofErr w:type="spellEnd"/>
     </w:p>
     <w:p>
       <w:pPr>
@@ -160,6 +218,7 @@
       <w:r>
         <w:rPr>
           <w:noProof/>
+          <w:lang w:val="en-US"/>
         </w:rPr>
         <w:drawing>
           <wp:inline distT="0" distB="0" distL="0" distR="0" wp14:anchorId="1397BCBE" wp14:editId="40F82587">
@@ -209,14 +268,19 @@
       <w:r>
         <w:t>Modify</w:t>
       </w:r>
+      <w:r>
+        <w:t xml:space="preserve">: </w:t>
+      </w:r>
     </w:p>
     <w:p>
       <w:pPr>
         <w:pStyle w:val="ListParagraph"/>
       </w:pPr>
+      <w:bookmarkStart w:id="0" w:name="_GoBack"/>
       <w:r>
         <w:rPr>
           <w:noProof/>
+          <w:lang w:val="en-US"/>
         </w:rPr>
         <w:drawing>
           <wp:inline distT="0" distB="0" distL="0" distR="0" wp14:anchorId="35096B10" wp14:editId="3ADA707A">
@@ -254,9 +318,11 @@
           </wp:inline>
         </w:drawing>
       </w:r>
+      <w:bookmarkEnd w:id="0"/>
       <w:r>
         <w:rPr>
           <w:noProof/>
+          <w:lang w:val="en-US"/>
         </w:rPr>
         <w:drawing>
           <wp:inline distT="0" distB="0" distL="0" distR="0" wp14:anchorId="215A6D30" wp14:editId="7BB5FACA">
@@ -314,6 +380,7 @@
       <w:r>
         <w:rPr>
           <w:noProof/>
+          <w:lang w:val="en-US"/>
         </w:rPr>
         <w:lastRenderedPageBreak/>
         <w:drawing>
@@ -360,6 +427,7 @@
       <w:r>
         <w:rPr>
           <w:noProof/>
+          <w:lang w:val="en-US"/>
         </w:rPr>
         <w:drawing>
           <wp:inline distT="0" distB="0" distL="0" distR="0" wp14:anchorId="75F6A1AA" wp14:editId="11A4FC48">
@@ -397,8 +465,6 @@
           </wp:inline>
         </w:drawing>
       </w:r>
-      <w:bookmarkStart w:id="0" w:name="_GoBack"/>
-      <w:bookmarkEnd w:id="0"/>
     </w:p>
     <w:sectPr>
       <w:pgSz w:w="11906" w:h="16838"/>
@@ -411,7 +477,7 @@
 </file>
 
 <file path=word/numbering.xml><?xml version="1.0" encoding="utf-8"?>
-<w:numbering xmlns:wpc="http://schemas.microsoft.com/office/word/2010/wordprocessingCanvas" xmlns:cx="http://schemas.microsoft.com/office/drawing/2014/chartex" xmlns:cx1="http://schemas.microsoft.com/office/drawing/2015/9/8/chartex" xmlns:cx2="http://schemas.microsoft.com/office/drawing/2015/10/21/chartex" xmlns:cx3="http://schemas.microsoft.com/office/drawing/2016/5/9/chartex" xmlns:cx4="http://schemas.microsoft.com/office/drawing/2016/5/10/chartex" xmlns:cx5="http://schemas.microsoft.com/office/drawing/2016/5/11/chartex" xmlns:cx6="http://schemas.microsoft.com/office/drawing/2016/5/12/chartex" xmlns:cx7="http://schemas.microsoft.com/office/drawing/2016/5/13/chartex" xmlns:cx8="http://schemas.microsoft.com/office/drawing/2016/5/14/chartex" xmlns:mc="http://schemas.openxmlformats.org/markup-compatibility/2006" xmlns:aink="http://schemas.microsoft.com/office/drawing/2016/ink" xmlns:am3d="http://schemas.microsoft.com/office/drawing/2017/model3d" xmlns:o="urn:schemas-microsoft-com:office:office" xmlns:r="http://schemas.openxmlformats.org/officeDocument/2006/relationships" xmlns:m="http://schemas.openxmlformats.org/officeDocument/2006/math" xmlns:v="urn:schemas-microsoft-com:vml" xmlns:wp14="http://schemas.microsoft.com/office/word/2010/wordprocessingDrawing" xmlns:wp="http://schemas.openxmlformats.org/drawingml/2006/wordprocessingDrawing" xmlns:w10="urn:schemas-microsoft-com:office:word" xmlns:w="http://schemas.openxmlformats.org/wordprocessingml/2006/main" xmlns:w14="http://schemas.microsoft.com/office/word/2010/wordml" xmlns:w15="http://schemas.microsoft.com/office/word/2012/wordml" xmlns:w16cid="http://schemas.microsoft.com/office/word/2016/wordml/cid" xmlns:w16se="http://schemas.microsoft.com/office/word/2015/wordml/symex" xmlns:wpg="http://schemas.microsoft.com/office/word/2010/wordprocessingGroup" xmlns:wpi="http://schemas.microsoft.com/office/word/2010/wordprocessingInk" xmlns:wne="http://schemas.microsoft.com/office/word/2006/wordml" xmlns:wps="http://schemas.microsoft.com/office/word/2010/wordprocessingShape" mc:Ignorable="w14 w15 w16se w16cid wp14">
+<w:numbering xmlns:wpc="http://schemas.microsoft.com/office/word/2010/wordprocessingCanvas" xmlns:mc="http://schemas.openxmlformats.org/markup-compatibility/2006" xmlns:o="urn:schemas-microsoft-com:office:office" xmlns:r="http://schemas.openxmlformats.org/officeDocument/2006/relationships" xmlns:m="http://schemas.openxmlformats.org/officeDocument/2006/math" xmlns:v="urn:schemas-microsoft-com:vml" xmlns:wp14="http://schemas.microsoft.com/office/word/2010/wordprocessingDrawing" xmlns:wp="http://schemas.openxmlformats.org/drawingml/2006/wordprocessingDrawing" xmlns:w10="urn:schemas-microsoft-com:office:word" xmlns:w="http://schemas.openxmlformats.org/wordprocessingml/2006/main" xmlns:w14="http://schemas.microsoft.com/office/word/2010/wordml" xmlns:w15="http://schemas.microsoft.com/office/word/2012/wordml" xmlns:wpg="http://schemas.microsoft.com/office/word/2010/wordprocessingGroup" xmlns:wpi="http://schemas.microsoft.com/office/word/2010/wordprocessingInk" xmlns:wne="http://schemas.microsoft.com/office/word/2006/wordml" xmlns:wps="http://schemas.microsoft.com/office/word/2010/wordprocessingShape" mc:Ignorable="w14 w15 wp14">
   <w:abstractNum w:abstractNumId="0" w15:restartNumberingAfterBreak="0">
     <w:nsid w:val="4E571251"/>
     <w:multiLevelType w:val="hybridMultilevel"/>
@@ -508,7 +574,7 @@
 </file>
 
 <file path=word/styles.xml><?xml version="1.0" encoding="utf-8"?>
-<w:styles xmlns:mc="http://schemas.openxmlformats.org/markup-compatibility/2006" xmlns:r="http://schemas.openxmlformats.org/officeDocument/2006/relationships" xmlns:w="http://schemas.openxmlformats.org/wordprocessingml/2006/main" xmlns:w14="http://schemas.microsoft.com/office/word/2010/wordml" xmlns:w15="http://schemas.microsoft.com/office/word/2012/wordml" xmlns:w16cid="http://schemas.microsoft.com/office/word/2016/wordml/cid" xmlns:w16se="http://schemas.microsoft.com/office/word/2015/wordml/symex" mc:Ignorable="w14 w15 w16se w16cid">
+<w:styles xmlns:mc="http://schemas.openxmlformats.org/markup-compatibility/2006" xmlns:r="http://schemas.openxmlformats.org/officeDocument/2006/relationships" xmlns:w="http://schemas.openxmlformats.org/wordprocessingml/2006/main" xmlns:w14="http://schemas.microsoft.com/office/word/2010/wordml" xmlns:w15="http://schemas.microsoft.com/office/word/2012/wordml" mc:Ignorable="w14 w15">
   <w:docDefaults>
     <w:rPrDefault>
       <w:rPr>
@@ -524,7 +590,7 @@
       </w:pPr>
     </w:pPrDefault>
   </w:docDefaults>
-  <w:latentStyles w:defLockedState="0" w:defUIPriority="99" w:defSemiHidden="0" w:defUnhideWhenUsed="0" w:defQFormat="0" w:count="377">
+  <w:latentStyles w:defLockedState="0" w:defUIPriority="99" w:defSemiHidden="0" w:defUnhideWhenUsed="0" w:defQFormat="0" w:count="371">
     <w:lsdException w:name="Normal" w:uiPriority="0" w:qFormat="1"/>
     <w:lsdException w:name="heading 1" w:uiPriority="9" w:qFormat="1"/>
     <w:lsdException w:name="heading 2" w:semiHidden="1" w:uiPriority="9" w:unhideWhenUsed="1" w:qFormat="1"/>
@@ -896,12 +962,6 @@
     <w:lsdException w:name="List Table 5 Dark Accent 6" w:uiPriority="50"/>
     <w:lsdException w:name="List Table 6 Colorful Accent 6" w:uiPriority="51"/>
     <w:lsdException w:name="List Table 7 Colorful Accent 6" w:uiPriority="52"/>
-    <w:lsdException w:name="Mention" w:semiHidden="1" w:unhideWhenUsed="1"/>
-    <w:lsdException w:name="Smart Hyperlink" w:semiHidden="1" w:unhideWhenUsed="1"/>
-    <w:lsdException w:name="Hashtag" w:semiHidden="1" w:unhideWhenUsed="1"/>
-    <w:lsdException w:name="Unresolved Mention" w:semiHidden="1" w:unhideWhenUsed="1"/>
-    <w:lsdException w:name="Smart Link" w:semiHidden="1" w:unhideWhenUsed="1"/>
-    <w:lsdException w:name="Smart Link Error" w:semiHidden="1" w:unhideWhenUsed="1"/>
   </w:latentStyles>
   <w:style w:type="paragraph" w:default="1" w:styleId="Normal">
     <w:name w:val="Normal"/>

</xml_diff>